<commit_message>
feat(core): align MessageErrorType and TResult with HTTP status codes
- Updated MessageErrorType enum to include HTTP-aligned values (Success, Validation, Unauthorized, NotFound, Conflict, Exception, DatabaseError, EmptyResult)
- Refactored TResultFactory to provide Ok, BadRequest, Unauthorized, NotFound, Conflict, Error, DatabaseError, and Empty factory methods
- Adjusted EF and Mongo repositories to return EmptyResult (204) for empty collections and NotFound (404) for missing entities
- Updated HttpServiceHelper to map HTTP response codes to the new MessageErrorType values
- Ensured documentation and guidance reflect the new unified response model
</commit_message>
<xml_diff>
--- a/Guidance.docx
+++ b/Guidance.docx
@@ -946,25 +946,6 @@
         </w:tabs>
         <w:rPr>
           <w:rFonts w:ascii="Courier New" w:eastAsia="Times New Roman" w:hAnsi="Courier New" w:cs="Courier New"/>
-          <w:kern w:val="0"/>
-          <w:sz w:val="20"/>
-          <w:szCs w:val="20"/>
-          <w14:ligatures w14:val="none"/>
-        </w:rPr>
-      </w:pPr>
-      <w:r>
-        <w:rPr>
-          <w:rFonts w:ascii="Courier New" w:eastAsia="Times New Roman" w:hAnsi="Courier New" w:cs="Courier New"/>
-          <w:kern w:val="0"/>
-          <w:sz w:val="20"/>
-          <w:szCs w:val="20"/>
-          <w14:ligatures w14:val="none"/>
-        </w:rPr>
-        <w:t xml:space="preserve">- </w:t>
-      </w:r>
-      <w:r>
-        <w:rPr>
-          <w:rFonts w:ascii="Courier New" w:eastAsia="Times New Roman" w:hAnsi="Courier New" w:cs="Courier New"/>
           <w:b/>
           <w:bCs/>
           <w:kern w:val="0"/>
@@ -972,6 +953,27 @@
           <w:szCs w:val="20"/>
           <w14:ligatures w14:val="none"/>
         </w:rPr>
+      </w:pPr>
+      <w:r>
+        <w:rPr>
+          <w:rFonts w:ascii="Courier New" w:eastAsia="Times New Roman" w:hAnsi="Courier New" w:cs="Courier New"/>
+          <w:kern w:val="0"/>
+          <w:sz w:val="20"/>
+          <w:szCs w:val="20"/>
+          <w14:ligatures w14:val="none"/>
+        </w:rPr>
+        <w:t xml:space="preserve">- </w:t>
+      </w:r>
+      <w:r>
+        <w:rPr>
+          <w:rFonts w:ascii="Courier New" w:eastAsia="Times New Roman" w:hAnsi="Courier New" w:cs="Courier New"/>
+          <w:b/>
+          <w:bCs/>
+          <w:kern w:val="0"/>
+          <w:sz w:val="20"/>
+          <w:szCs w:val="20"/>
+          <w14:ligatures w14:val="none"/>
+        </w:rPr>
         <w:t>Unified Responses</w:t>
       </w:r>
     </w:p>
@@ -1006,51 +1008,146 @@
       <w:r>
         <w:rPr>
           <w:rFonts w:ascii="Courier New" w:eastAsia="Times New Roman" w:hAnsi="Courier New" w:cs="Courier New"/>
-          <w:kern w:val="0"/>
-          <w:sz w:val="20"/>
-          <w:szCs w:val="20"/>
-          <w14:ligatures w14:val="none"/>
-        </w:rPr>
-        <w:t xml:space="preserve">  - `TResult&lt;T&gt;` and `TResultFactory` for consistent success/failure handling</w:t>
-      </w:r>
-    </w:p>
-    <w:p>
-      <w:pPr>
-        <w:tabs>
-          <w:tab w:val="left" w:pos="916"/>
-          <w:tab w:val="left" w:pos="1832"/>
-          <w:tab w:val="left" w:pos="2748"/>
-          <w:tab w:val="left" w:pos="3664"/>
-          <w:tab w:val="left" w:pos="4580"/>
-          <w:tab w:val="left" w:pos="5496"/>
-          <w:tab w:val="left" w:pos="6412"/>
-          <w:tab w:val="left" w:pos="7328"/>
-          <w:tab w:val="left" w:pos="8244"/>
-          <w:tab w:val="left" w:pos="9160"/>
-          <w:tab w:val="left" w:pos="10076"/>
-          <w:tab w:val="left" w:pos="10992"/>
-          <w:tab w:val="left" w:pos="11908"/>
-          <w:tab w:val="left" w:pos="12824"/>
-          <w:tab w:val="left" w:pos="13740"/>
-          <w:tab w:val="left" w:pos="14656"/>
-        </w:tabs>
-        <w:rPr>
-          <w:rFonts w:ascii="Courier New" w:eastAsia="Times New Roman" w:hAnsi="Courier New" w:cs="Courier New"/>
-          <w:kern w:val="0"/>
-          <w:sz w:val="20"/>
-          <w:szCs w:val="20"/>
-          <w14:ligatures w14:val="none"/>
-        </w:rPr>
-      </w:pPr>
-      <w:r>
-        <w:rPr>
-          <w:rFonts w:ascii="Courier New" w:eastAsia="Times New Roman" w:hAnsi="Courier New" w:cs="Courier New"/>
-          <w:kern w:val="0"/>
-          <w:sz w:val="20"/>
-          <w:szCs w:val="20"/>
-          <w14:ligatures w14:val="none"/>
-        </w:rPr>
-        <w:t xml:space="preserve">  - `MessageErrorType` enum for standardized error classification</w:t>
+          <w:b/>
+          <w:bCs/>
+          <w:kern w:val="0"/>
+          <w:sz w:val="20"/>
+          <w:szCs w:val="20"/>
+          <w:lang w:val="en-GB"/>
+          <w14:ligatures w14:val="none"/>
+        </w:rPr>
+        <w:t xml:space="preserve">  </w:t>
+      </w:r>
+      <w:r>
+        <w:rPr>
+          <w:rFonts w:ascii="Courier New" w:eastAsia="Times New Roman" w:hAnsi="Courier New" w:cs="Courier New"/>
+          <w:kern w:val="0"/>
+          <w:sz w:val="20"/>
+          <w:szCs w:val="20"/>
+          <w14:ligatures w14:val="none"/>
+        </w:rPr>
+        <w:t xml:space="preserve">- </w:t>
+      </w:r>
+      <w:r>
+        <w:rPr>
+          <w:rFonts w:ascii="Courier New" w:eastAsia="Times New Roman" w:hAnsi="Courier New" w:cs="Courier New"/>
+          <w:kern w:val="0"/>
+          <w:sz w:val="20"/>
+          <w:szCs w:val="20"/>
+          <w14:ligatures w14:val="none"/>
+        </w:rPr>
+        <w:t>TResult&lt;T&gt;</w:t>
+      </w:r>
+      <w:r>
+        <w:rPr>
+          <w:rFonts w:ascii="Courier New" w:eastAsia="Times New Roman" w:hAnsi="Courier New" w:cs="Courier New"/>
+          <w:kern w:val="0"/>
+          <w:sz w:val="20"/>
+          <w:szCs w:val="20"/>
+          <w14:ligatures w14:val="none"/>
+        </w:rPr>
+        <w:t xml:space="preserve"> and </w:t>
+      </w:r>
+      <w:r>
+        <w:rPr>
+          <w:rFonts w:ascii="Courier New" w:eastAsia="Times New Roman" w:hAnsi="Courier New" w:cs="Courier New"/>
+          <w:kern w:val="0"/>
+          <w:sz w:val="20"/>
+          <w:szCs w:val="20"/>
+          <w14:ligatures w14:val="none"/>
+        </w:rPr>
+        <w:t>TResultFactory</w:t>
+      </w:r>
+      <w:r>
+        <w:rPr>
+          <w:rFonts w:ascii="Courier New" w:eastAsia="Times New Roman" w:hAnsi="Courier New" w:cs="Courier New"/>
+          <w:kern w:val="0"/>
+          <w:sz w:val="20"/>
+          <w:szCs w:val="20"/>
+          <w14:ligatures w14:val="none"/>
+        </w:rPr>
+        <w:t xml:space="preserve"> for consistent success/failure handling with HTTP </w:t>
+      </w:r>
+      <w:proofErr w:type="gramStart"/>
+      <w:r>
+        <w:rPr>
+          <w:rFonts w:ascii="Courier New" w:eastAsia="Times New Roman" w:hAnsi="Courier New" w:cs="Courier New"/>
+          <w:kern w:val="0"/>
+          <w:sz w:val="20"/>
+          <w:szCs w:val="20"/>
+          <w14:ligatures w14:val="none"/>
+        </w:rPr>
+        <w:t xml:space="preserve">status </w:t>
+      </w:r>
+      <w:r>
+        <w:rPr>
+          <w:rFonts w:ascii="Courier New" w:eastAsia="Times New Roman" w:hAnsi="Courier New" w:cs="Courier New"/>
+          <w:kern w:val="0"/>
+          <w:sz w:val="20"/>
+          <w:szCs w:val="20"/>
+          <w14:ligatures w14:val="none"/>
+        </w:rPr>
+        <w:t xml:space="preserve"> </w:t>
+      </w:r>
+      <w:r>
+        <w:rPr>
+          <w:rFonts w:ascii="Courier New" w:eastAsia="Times New Roman" w:hAnsi="Courier New" w:cs="Courier New"/>
+          <w:kern w:val="0"/>
+          <w:sz w:val="20"/>
+          <w:szCs w:val="20"/>
+          <w14:ligatures w14:val="none"/>
+        </w:rPr>
+        <w:t>codes</w:t>
+      </w:r>
+      <w:proofErr w:type="gramEnd"/>
+    </w:p>
+    <w:p>
+      <w:pPr>
+        <w:tabs>
+          <w:tab w:val="left" w:pos="916"/>
+          <w:tab w:val="left" w:pos="1832"/>
+          <w:tab w:val="left" w:pos="2748"/>
+          <w:tab w:val="left" w:pos="3664"/>
+          <w:tab w:val="left" w:pos="4580"/>
+          <w:tab w:val="left" w:pos="5496"/>
+          <w:tab w:val="left" w:pos="6412"/>
+          <w:tab w:val="left" w:pos="7328"/>
+          <w:tab w:val="left" w:pos="8244"/>
+          <w:tab w:val="left" w:pos="9160"/>
+          <w:tab w:val="left" w:pos="10076"/>
+          <w:tab w:val="left" w:pos="10992"/>
+          <w:tab w:val="left" w:pos="11908"/>
+          <w:tab w:val="left" w:pos="12824"/>
+          <w:tab w:val="left" w:pos="13740"/>
+          <w:tab w:val="left" w:pos="14656"/>
+        </w:tabs>
+        <w:rPr>
+          <w:rFonts w:ascii="Courier New" w:eastAsia="Times New Roman" w:hAnsi="Courier New" w:cs="Courier New"/>
+          <w:kern w:val="0"/>
+          <w:sz w:val="20"/>
+          <w:szCs w:val="20"/>
+          <w14:ligatures w14:val="none"/>
+        </w:rPr>
+      </w:pPr>
+      <w:r>
+        <w:rPr>
+          <w:rFonts w:ascii="Courier New" w:eastAsia="Times New Roman" w:hAnsi="Courier New" w:cs="Courier New"/>
+          <w:kern w:val="0"/>
+          <w:sz w:val="20"/>
+          <w:szCs w:val="20"/>
+          <w14:ligatures w14:val="none"/>
+        </w:rPr>
+        <w:t xml:space="preserve">  - </w:t>
+      </w:r>
+      <w:r>
+        <w:rPr>
+          <w:rFonts w:ascii="Courier New" w:eastAsia="Times New Roman" w:hAnsi="Courier New" w:cs="Courier New"/>
+          <w:kern w:val="0"/>
+          <w:sz w:val="20"/>
+          <w:szCs w:val="20"/>
+          <w14:ligatures w14:val="none"/>
+        </w:rPr>
+        <w:t>MessageErrorType enum aligned with standard HTTP response categories (200 OK, 400 Bad Request, 404 Not Found, 409 Conflict, 500 Internal Server Error, 204 No Content)</w:t>
       </w:r>
     </w:p>
     <w:p>
@@ -1649,6 +1746,7 @@
           <w:szCs w:val="20"/>
           <w14:ligatures w14:val="none"/>
         </w:rPr>
+        <w:lastRenderedPageBreak/>
         <w:t xml:space="preserve">  "ServiceSettings": {</w:t>
       </w:r>
     </w:p>
@@ -1766,7 +1864,6 @@
           <w:szCs w:val="20"/>
           <w14:ligatures w14:val="none"/>
         </w:rPr>
-        <w:lastRenderedPageBreak/>
         <w:t xml:space="preserve">  "MongoDBSettings": {</w:t>
       </w:r>
     </w:p>
@@ -3430,6 +3527,7 @@
           <w:szCs w:val="20"/>
           <w14:ligatures w14:val="none"/>
         </w:rPr>
+        <w:lastRenderedPageBreak/>
         <w:t>{</w:t>
       </w:r>
     </w:p>
@@ -4974,6 +5072,7 @@
           <w:kern w:val="0"/>
           <w14:ligatures w14:val="none"/>
         </w:rPr>
+        <w:lastRenderedPageBreak/>
         <w:t xml:space="preserve">You can add unit tests using </w:t>
       </w:r>
       <w:r>
@@ -5083,7 +5182,6 @@
           <w:szCs w:val="36"/>
           <w14:ligatures w14:val="none"/>
         </w:rPr>
-        <w:lastRenderedPageBreak/>
         <w:t>📜</w:t>
       </w:r>
       <w:r>

</xml_diff>

<commit_message>
docs: update guidance and readme with authentication feature
</commit_message>
<xml_diff>
--- a/Guidance.docx
+++ b/Guidance.docx
@@ -393,85 +393,85 @@
           <w:szCs w:val="20"/>
           <w14:ligatures w14:val="none"/>
         </w:rPr>
-        <w:t>Database Support</w:t>
-      </w:r>
-    </w:p>
-    <w:p>
-      <w:pPr>
-        <w:tabs>
-          <w:tab w:val="left" w:pos="916"/>
-          <w:tab w:val="left" w:pos="1832"/>
-          <w:tab w:val="left" w:pos="2748"/>
-          <w:tab w:val="left" w:pos="3664"/>
-          <w:tab w:val="left" w:pos="4580"/>
-          <w:tab w:val="left" w:pos="5496"/>
-          <w:tab w:val="left" w:pos="6412"/>
-          <w:tab w:val="left" w:pos="7328"/>
-          <w:tab w:val="left" w:pos="8244"/>
-          <w:tab w:val="left" w:pos="9160"/>
-          <w:tab w:val="left" w:pos="10076"/>
-          <w:tab w:val="left" w:pos="10992"/>
-          <w:tab w:val="left" w:pos="11908"/>
-          <w:tab w:val="left" w:pos="12824"/>
-          <w:tab w:val="left" w:pos="13740"/>
-          <w:tab w:val="left" w:pos="14656"/>
-        </w:tabs>
-        <w:rPr>
-          <w:rFonts w:ascii="Courier New" w:eastAsia="Times New Roman" w:hAnsi="Courier New" w:cs="Courier New"/>
-          <w:kern w:val="0"/>
-          <w:sz w:val="20"/>
-          <w:szCs w:val="20"/>
-          <w14:ligatures w14:val="none"/>
-        </w:rPr>
-      </w:pPr>
-      <w:r>
-        <w:rPr>
-          <w:rFonts w:ascii="Courier New" w:eastAsia="Times New Roman" w:hAnsi="Courier New" w:cs="Courier New"/>
-          <w:kern w:val="0"/>
-          <w:sz w:val="20"/>
-          <w:szCs w:val="20"/>
-          <w14:ligatures w14:val="none"/>
-        </w:rPr>
-        <w:t xml:space="preserve">  - Entity Framework Core (SQL Server, PostgreSQL, MSSQL)</w:t>
-      </w:r>
-    </w:p>
-    <w:p>
-      <w:pPr>
-        <w:tabs>
-          <w:tab w:val="left" w:pos="916"/>
-          <w:tab w:val="left" w:pos="1832"/>
-          <w:tab w:val="left" w:pos="2748"/>
-          <w:tab w:val="left" w:pos="3664"/>
-          <w:tab w:val="left" w:pos="4580"/>
-          <w:tab w:val="left" w:pos="5496"/>
-          <w:tab w:val="left" w:pos="6412"/>
-          <w:tab w:val="left" w:pos="7328"/>
-          <w:tab w:val="left" w:pos="8244"/>
-          <w:tab w:val="left" w:pos="9160"/>
-          <w:tab w:val="left" w:pos="10076"/>
-          <w:tab w:val="left" w:pos="10992"/>
-          <w:tab w:val="left" w:pos="11908"/>
-          <w:tab w:val="left" w:pos="12824"/>
-          <w:tab w:val="left" w:pos="13740"/>
-          <w:tab w:val="left" w:pos="14656"/>
-        </w:tabs>
-        <w:rPr>
-          <w:rFonts w:ascii="Courier New" w:eastAsia="Times New Roman" w:hAnsi="Courier New" w:cs="Courier New"/>
-          <w:kern w:val="0"/>
-          <w:sz w:val="20"/>
-          <w:szCs w:val="20"/>
-          <w14:ligatures w14:val="none"/>
-        </w:rPr>
-      </w:pPr>
-      <w:r>
-        <w:rPr>
-          <w:rFonts w:ascii="Courier New" w:eastAsia="Times New Roman" w:hAnsi="Courier New" w:cs="Courier New"/>
-          <w:kern w:val="0"/>
-          <w:sz w:val="20"/>
-          <w:szCs w:val="20"/>
-          <w14:ligatures w14:val="none"/>
-        </w:rPr>
-        <w:t xml:space="preserve">  - MongoDB integration</w:t>
+        <w:t>Logging</w:t>
+      </w:r>
+    </w:p>
+    <w:p>
+      <w:pPr>
+        <w:tabs>
+          <w:tab w:val="left" w:pos="916"/>
+          <w:tab w:val="left" w:pos="1832"/>
+          <w:tab w:val="left" w:pos="2748"/>
+          <w:tab w:val="left" w:pos="3664"/>
+          <w:tab w:val="left" w:pos="4580"/>
+          <w:tab w:val="left" w:pos="5496"/>
+          <w:tab w:val="left" w:pos="6412"/>
+          <w:tab w:val="left" w:pos="7328"/>
+          <w:tab w:val="left" w:pos="8244"/>
+          <w:tab w:val="left" w:pos="9160"/>
+          <w:tab w:val="left" w:pos="10076"/>
+          <w:tab w:val="left" w:pos="10992"/>
+          <w:tab w:val="left" w:pos="11908"/>
+          <w:tab w:val="left" w:pos="12824"/>
+          <w:tab w:val="left" w:pos="13740"/>
+          <w:tab w:val="left" w:pos="14656"/>
+        </w:tabs>
+        <w:rPr>
+          <w:rFonts w:ascii="Courier New" w:eastAsia="Times New Roman" w:hAnsi="Courier New" w:cs="Courier New"/>
+          <w:kern w:val="0"/>
+          <w:sz w:val="20"/>
+          <w:szCs w:val="20"/>
+          <w14:ligatures w14:val="none"/>
+        </w:rPr>
+      </w:pPr>
+      <w:r>
+        <w:rPr>
+          <w:rFonts w:ascii="Courier New" w:eastAsia="Times New Roman" w:hAnsi="Courier New" w:cs="Courier New"/>
+          <w:kern w:val="0"/>
+          <w:sz w:val="20"/>
+          <w:szCs w:val="20"/>
+          <w14:ligatures w14:val="none"/>
+        </w:rPr>
+        <w:t xml:space="preserve">  - Built-in `ILogger&lt;T&gt;` integration via `AddSolidcodeLogging()`</w:t>
+      </w:r>
+    </w:p>
+    <w:p>
+      <w:pPr>
+        <w:tabs>
+          <w:tab w:val="left" w:pos="916"/>
+          <w:tab w:val="left" w:pos="1832"/>
+          <w:tab w:val="left" w:pos="2748"/>
+          <w:tab w:val="left" w:pos="3664"/>
+          <w:tab w:val="left" w:pos="4580"/>
+          <w:tab w:val="left" w:pos="5496"/>
+          <w:tab w:val="left" w:pos="6412"/>
+          <w:tab w:val="left" w:pos="7328"/>
+          <w:tab w:val="left" w:pos="8244"/>
+          <w:tab w:val="left" w:pos="9160"/>
+          <w:tab w:val="left" w:pos="10076"/>
+          <w:tab w:val="left" w:pos="10992"/>
+          <w:tab w:val="left" w:pos="11908"/>
+          <w:tab w:val="left" w:pos="12824"/>
+          <w:tab w:val="left" w:pos="13740"/>
+          <w:tab w:val="left" w:pos="14656"/>
+        </w:tabs>
+        <w:rPr>
+          <w:rFonts w:ascii="Courier New" w:eastAsia="Times New Roman" w:hAnsi="Courier New" w:cs="Courier New"/>
+          <w:kern w:val="0"/>
+          <w:sz w:val="20"/>
+          <w:szCs w:val="20"/>
+          <w14:ligatures w14:val="none"/>
+        </w:rPr>
+      </w:pPr>
+      <w:r>
+        <w:rPr>
+          <w:rFonts w:ascii="Courier New" w:eastAsia="Times New Roman" w:hAnsi="Courier New" w:cs="Courier New"/>
+          <w:kern w:val="0"/>
+          <w:sz w:val="20"/>
+          <w:szCs w:val="20"/>
+          <w14:ligatures w14:val="none"/>
+        </w:rPr>
+        <w:t xml:space="preserve">  - Professional, structured logging with colors and file output via `UseSolidcodeSerilog()`</w:t>
       </w:r>
     </w:p>
     <w:p>
@@ -522,46 +522,85 @@
           <w:szCs w:val="20"/>
           <w14:ligatures w14:val="none"/>
         </w:rPr>
-        <w:t>Caching</w:t>
-      </w:r>
-    </w:p>
-    <w:p>
-      <w:pPr>
-        <w:tabs>
-          <w:tab w:val="left" w:pos="916"/>
-          <w:tab w:val="left" w:pos="1832"/>
-          <w:tab w:val="left" w:pos="2748"/>
-          <w:tab w:val="left" w:pos="3664"/>
-          <w:tab w:val="left" w:pos="4580"/>
-          <w:tab w:val="left" w:pos="5496"/>
-          <w:tab w:val="left" w:pos="6412"/>
-          <w:tab w:val="left" w:pos="7328"/>
-          <w:tab w:val="left" w:pos="8244"/>
-          <w:tab w:val="left" w:pos="9160"/>
-          <w:tab w:val="left" w:pos="10076"/>
-          <w:tab w:val="left" w:pos="10992"/>
-          <w:tab w:val="left" w:pos="11908"/>
-          <w:tab w:val="left" w:pos="12824"/>
-          <w:tab w:val="left" w:pos="13740"/>
-          <w:tab w:val="left" w:pos="14656"/>
-        </w:tabs>
-        <w:rPr>
-          <w:rFonts w:ascii="Courier New" w:eastAsia="Times New Roman" w:hAnsi="Courier New" w:cs="Courier New"/>
-          <w:kern w:val="0"/>
-          <w:sz w:val="20"/>
-          <w:szCs w:val="20"/>
-          <w14:ligatures w14:val="none"/>
-        </w:rPr>
-      </w:pPr>
-      <w:r>
-        <w:rPr>
-          <w:rFonts w:ascii="Courier New" w:eastAsia="Times New Roman" w:hAnsi="Courier New" w:cs="Courier New"/>
-          <w:kern w:val="0"/>
-          <w:sz w:val="20"/>
-          <w:szCs w:val="20"/>
-          <w14:ligatures w14:val="none"/>
-        </w:rPr>
-        <w:t xml:space="preserve">  - Redis cache service with `ICacheService` abstraction</w:t>
+        <w:t>Database Support</w:t>
+      </w:r>
+    </w:p>
+    <w:p>
+      <w:pPr>
+        <w:tabs>
+          <w:tab w:val="left" w:pos="916"/>
+          <w:tab w:val="left" w:pos="1832"/>
+          <w:tab w:val="left" w:pos="2748"/>
+          <w:tab w:val="left" w:pos="3664"/>
+          <w:tab w:val="left" w:pos="4580"/>
+          <w:tab w:val="left" w:pos="5496"/>
+          <w:tab w:val="left" w:pos="6412"/>
+          <w:tab w:val="left" w:pos="7328"/>
+          <w:tab w:val="left" w:pos="8244"/>
+          <w:tab w:val="left" w:pos="9160"/>
+          <w:tab w:val="left" w:pos="10076"/>
+          <w:tab w:val="left" w:pos="10992"/>
+          <w:tab w:val="left" w:pos="11908"/>
+          <w:tab w:val="left" w:pos="12824"/>
+          <w:tab w:val="left" w:pos="13740"/>
+          <w:tab w:val="left" w:pos="14656"/>
+        </w:tabs>
+        <w:rPr>
+          <w:rFonts w:ascii="Courier New" w:eastAsia="Times New Roman" w:hAnsi="Courier New" w:cs="Courier New"/>
+          <w:kern w:val="0"/>
+          <w:sz w:val="20"/>
+          <w:szCs w:val="20"/>
+          <w14:ligatures w14:val="none"/>
+        </w:rPr>
+      </w:pPr>
+      <w:r>
+        <w:rPr>
+          <w:rFonts w:ascii="Courier New" w:eastAsia="Times New Roman" w:hAnsi="Courier New" w:cs="Courier New"/>
+          <w:kern w:val="0"/>
+          <w:sz w:val="20"/>
+          <w:szCs w:val="20"/>
+          <w14:ligatures w14:val="none"/>
+        </w:rPr>
+        <w:t xml:space="preserve">  - Entity Framework Core (SQL Server, PostgreSQL, MSSQL)</w:t>
+      </w:r>
+    </w:p>
+    <w:p>
+      <w:pPr>
+        <w:tabs>
+          <w:tab w:val="left" w:pos="916"/>
+          <w:tab w:val="left" w:pos="1832"/>
+          <w:tab w:val="left" w:pos="2748"/>
+          <w:tab w:val="left" w:pos="3664"/>
+          <w:tab w:val="left" w:pos="4580"/>
+          <w:tab w:val="left" w:pos="5496"/>
+          <w:tab w:val="left" w:pos="6412"/>
+          <w:tab w:val="left" w:pos="7328"/>
+          <w:tab w:val="left" w:pos="8244"/>
+          <w:tab w:val="left" w:pos="9160"/>
+          <w:tab w:val="left" w:pos="10076"/>
+          <w:tab w:val="left" w:pos="10992"/>
+          <w:tab w:val="left" w:pos="11908"/>
+          <w:tab w:val="left" w:pos="12824"/>
+          <w:tab w:val="left" w:pos="13740"/>
+          <w:tab w:val="left" w:pos="14656"/>
+        </w:tabs>
+        <w:rPr>
+          <w:rFonts w:ascii="Courier New" w:eastAsia="Times New Roman" w:hAnsi="Courier New" w:cs="Courier New"/>
+          <w:kern w:val="0"/>
+          <w:sz w:val="20"/>
+          <w:szCs w:val="20"/>
+          <w14:ligatures w14:val="none"/>
+        </w:rPr>
+      </w:pPr>
+      <w:r>
+        <w:rPr>
+          <w:rFonts w:ascii="Courier New" w:eastAsia="Times New Roman" w:hAnsi="Courier New" w:cs="Courier New"/>
+          <w:kern w:val="0"/>
+          <w:sz w:val="20"/>
+          <w:szCs w:val="20"/>
+          <w14:ligatures w14:val="none"/>
+        </w:rPr>
+        <w:t xml:space="preserve">  - MongoDB integration</w:t>
       </w:r>
     </w:p>
     <w:p>
@@ -612,46 +651,46 @@
           <w:szCs w:val="20"/>
           <w14:ligatures w14:val="none"/>
         </w:rPr>
-        <w:t>Messaging</w:t>
-      </w:r>
-    </w:p>
-    <w:p>
-      <w:pPr>
-        <w:tabs>
-          <w:tab w:val="left" w:pos="916"/>
-          <w:tab w:val="left" w:pos="1832"/>
-          <w:tab w:val="left" w:pos="2748"/>
-          <w:tab w:val="left" w:pos="3664"/>
-          <w:tab w:val="left" w:pos="4580"/>
-          <w:tab w:val="left" w:pos="5496"/>
-          <w:tab w:val="left" w:pos="6412"/>
-          <w:tab w:val="left" w:pos="7328"/>
-          <w:tab w:val="left" w:pos="8244"/>
-          <w:tab w:val="left" w:pos="9160"/>
-          <w:tab w:val="left" w:pos="10076"/>
-          <w:tab w:val="left" w:pos="10992"/>
-          <w:tab w:val="left" w:pos="11908"/>
-          <w:tab w:val="left" w:pos="12824"/>
-          <w:tab w:val="left" w:pos="13740"/>
-          <w:tab w:val="left" w:pos="14656"/>
-        </w:tabs>
-        <w:rPr>
-          <w:rFonts w:ascii="Courier New" w:eastAsia="Times New Roman" w:hAnsi="Courier New" w:cs="Courier New"/>
-          <w:kern w:val="0"/>
-          <w:sz w:val="20"/>
-          <w:szCs w:val="20"/>
-          <w14:ligatures w14:val="none"/>
-        </w:rPr>
-      </w:pPr>
-      <w:r>
-        <w:rPr>
-          <w:rFonts w:ascii="Courier New" w:eastAsia="Times New Roman" w:hAnsi="Courier New" w:cs="Courier New"/>
-          <w:kern w:val="0"/>
-          <w:sz w:val="20"/>
-          <w:szCs w:val="20"/>
-          <w14:ligatures w14:val="none"/>
-        </w:rPr>
-        <w:t xml:space="preserve">  - MassTransit + RabbitMQ integration with retry policies</w:t>
+        <w:t>Caching</w:t>
+      </w:r>
+    </w:p>
+    <w:p>
+      <w:pPr>
+        <w:tabs>
+          <w:tab w:val="left" w:pos="916"/>
+          <w:tab w:val="left" w:pos="1832"/>
+          <w:tab w:val="left" w:pos="2748"/>
+          <w:tab w:val="left" w:pos="3664"/>
+          <w:tab w:val="left" w:pos="4580"/>
+          <w:tab w:val="left" w:pos="5496"/>
+          <w:tab w:val="left" w:pos="6412"/>
+          <w:tab w:val="left" w:pos="7328"/>
+          <w:tab w:val="left" w:pos="8244"/>
+          <w:tab w:val="left" w:pos="9160"/>
+          <w:tab w:val="left" w:pos="10076"/>
+          <w:tab w:val="left" w:pos="10992"/>
+          <w:tab w:val="left" w:pos="11908"/>
+          <w:tab w:val="left" w:pos="12824"/>
+          <w:tab w:val="left" w:pos="13740"/>
+          <w:tab w:val="left" w:pos="14656"/>
+        </w:tabs>
+        <w:rPr>
+          <w:rFonts w:ascii="Courier New" w:eastAsia="Times New Roman" w:hAnsi="Courier New" w:cs="Courier New"/>
+          <w:kern w:val="0"/>
+          <w:sz w:val="20"/>
+          <w:szCs w:val="20"/>
+          <w14:ligatures w14:val="none"/>
+        </w:rPr>
+      </w:pPr>
+      <w:r>
+        <w:rPr>
+          <w:rFonts w:ascii="Courier New" w:eastAsia="Times New Roman" w:hAnsi="Courier New" w:cs="Courier New"/>
+          <w:kern w:val="0"/>
+          <w:sz w:val="20"/>
+          <w:szCs w:val="20"/>
+          <w14:ligatures w14:val="none"/>
+        </w:rPr>
+        <w:t xml:space="preserve">  - Redis cache service with `ICacheService` abstraction</w:t>
       </w:r>
     </w:p>
     <w:p>
@@ -702,46 +741,46 @@
           <w:szCs w:val="20"/>
           <w14:ligatures w14:val="none"/>
         </w:rPr>
-        <w:t>HTTP</w:t>
-      </w:r>
-    </w:p>
-    <w:p>
-      <w:pPr>
-        <w:tabs>
-          <w:tab w:val="left" w:pos="916"/>
-          <w:tab w:val="left" w:pos="1832"/>
-          <w:tab w:val="left" w:pos="2748"/>
-          <w:tab w:val="left" w:pos="3664"/>
-          <w:tab w:val="left" w:pos="4580"/>
-          <w:tab w:val="left" w:pos="5496"/>
-          <w:tab w:val="left" w:pos="6412"/>
-          <w:tab w:val="left" w:pos="7328"/>
-          <w:tab w:val="left" w:pos="8244"/>
-          <w:tab w:val="left" w:pos="9160"/>
-          <w:tab w:val="left" w:pos="10076"/>
-          <w:tab w:val="left" w:pos="10992"/>
-          <w:tab w:val="left" w:pos="11908"/>
-          <w:tab w:val="left" w:pos="12824"/>
-          <w:tab w:val="left" w:pos="13740"/>
-          <w:tab w:val="left" w:pos="14656"/>
-        </w:tabs>
-        <w:rPr>
-          <w:rFonts w:ascii="Courier New" w:eastAsia="Times New Roman" w:hAnsi="Courier New" w:cs="Courier New"/>
-          <w:kern w:val="0"/>
-          <w:sz w:val="20"/>
-          <w:szCs w:val="20"/>
-          <w14:ligatures w14:val="none"/>
-        </w:rPr>
-      </w:pPr>
-      <w:r>
-        <w:rPr>
-          <w:rFonts w:ascii="Courier New" w:eastAsia="Times New Roman" w:hAnsi="Courier New" w:cs="Courier New"/>
-          <w:kern w:val="0"/>
-          <w:sz w:val="20"/>
-          <w:szCs w:val="20"/>
-          <w14:ligatures w14:val="none"/>
-        </w:rPr>
-        <w:t xml:space="preserve">  - Resilient `HttpServiceHelper` with Polly retry policies</w:t>
+        <w:t>Messaging</w:t>
+      </w:r>
+    </w:p>
+    <w:p>
+      <w:pPr>
+        <w:tabs>
+          <w:tab w:val="left" w:pos="916"/>
+          <w:tab w:val="left" w:pos="1832"/>
+          <w:tab w:val="left" w:pos="2748"/>
+          <w:tab w:val="left" w:pos="3664"/>
+          <w:tab w:val="left" w:pos="4580"/>
+          <w:tab w:val="left" w:pos="5496"/>
+          <w:tab w:val="left" w:pos="6412"/>
+          <w:tab w:val="left" w:pos="7328"/>
+          <w:tab w:val="left" w:pos="8244"/>
+          <w:tab w:val="left" w:pos="9160"/>
+          <w:tab w:val="left" w:pos="10076"/>
+          <w:tab w:val="left" w:pos="10992"/>
+          <w:tab w:val="left" w:pos="11908"/>
+          <w:tab w:val="left" w:pos="12824"/>
+          <w:tab w:val="left" w:pos="13740"/>
+          <w:tab w:val="left" w:pos="14656"/>
+        </w:tabs>
+        <w:rPr>
+          <w:rFonts w:ascii="Courier New" w:eastAsia="Times New Roman" w:hAnsi="Courier New" w:cs="Courier New"/>
+          <w:kern w:val="0"/>
+          <w:sz w:val="20"/>
+          <w:szCs w:val="20"/>
+          <w14:ligatures w14:val="none"/>
+        </w:rPr>
+      </w:pPr>
+      <w:r>
+        <w:rPr>
+          <w:rFonts w:ascii="Courier New" w:eastAsia="Times New Roman" w:hAnsi="Courier New" w:cs="Courier New"/>
+          <w:kern w:val="0"/>
+          <w:sz w:val="20"/>
+          <w:szCs w:val="20"/>
+          <w14:ligatures w14:val="none"/>
+        </w:rPr>
+        <w:t xml:space="preserve">  - MassTransit + RabbitMQ integration with retry policies</w:t>
       </w:r>
     </w:p>
     <w:p>
@@ -792,46 +831,46 @@
           <w:szCs w:val="20"/>
           <w14:ligatures w14:val="none"/>
         </w:rPr>
-        <w:t>Configuration</w:t>
-      </w:r>
-    </w:p>
-    <w:p>
-      <w:pPr>
-        <w:tabs>
-          <w:tab w:val="left" w:pos="916"/>
-          <w:tab w:val="left" w:pos="1832"/>
-          <w:tab w:val="left" w:pos="2748"/>
-          <w:tab w:val="left" w:pos="3664"/>
-          <w:tab w:val="left" w:pos="4580"/>
-          <w:tab w:val="left" w:pos="5496"/>
-          <w:tab w:val="left" w:pos="6412"/>
-          <w:tab w:val="left" w:pos="7328"/>
-          <w:tab w:val="left" w:pos="8244"/>
-          <w:tab w:val="left" w:pos="9160"/>
-          <w:tab w:val="left" w:pos="10076"/>
-          <w:tab w:val="left" w:pos="10992"/>
-          <w:tab w:val="left" w:pos="11908"/>
-          <w:tab w:val="left" w:pos="12824"/>
-          <w:tab w:val="left" w:pos="13740"/>
-          <w:tab w:val="left" w:pos="14656"/>
-        </w:tabs>
-        <w:rPr>
-          <w:rFonts w:ascii="Courier New" w:eastAsia="Times New Roman" w:hAnsi="Courier New" w:cs="Courier New"/>
-          <w:kern w:val="0"/>
-          <w:sz w:val="20"/>
-          <w:szCs w:val="20"/>
-          <w14:ligatures w14:val="none"/>
-        </w:rPr>
-      </w:pPr>
-      <w:r>
-        <w:rPr>
-          <w:rFonts w:ascii="Courier New" w:eastAsia="Times New Roman" w:hAnsi="Courier New" w:cs="Courier New"/>
-          <w:kern w:val="0"/>
-          <w:sz w:val="20"/>
-          <w:szCs w:val="20"/>
-          <w14:ligatures w14:val="none"/>
-        </w:rPr>
-        <w:t xml:space="preserve">  - Strongly-typed settings classes for each external dependency</w:t>
+        <w:t>HTTP</w:t>
+      </w:r>
+    </w:p>
+    <w:p>
+      <w:pPr>
+        <w:tabs>
+          <w:tab w:val="left" w:pos="916"/>
+          <w:tab w:val="left" w:pos="1832"/>
+          <w:tab w:val="left" w:pos="2748"/>
+          <w:tab w:val="left" w:pos="3664"/>
+          <w:tab w:val="left" w:pos="4580"/>
+          <w:tab w:val="left" w:pos="5496"/>
+          <w:tab w:val="left" w:pos="6412"/>
+          <w:tab w:val="left" w:pos="7328"/>
+          <w:tab w:val="left" w:pos="8244"/>
+          <w:tab w:val="left" w:pos="9160"/>
+          <w:tab w:val="left" w:pos="10076"/>
+          <w:tab w:val="left" w:pos="10992"/>
+          <w:tab w:val="left" w:pos="11908"/>
+          <w:tab w:val="left" w:pos="12824"/>
+          <w:tab w:val="left" w:pos="13740"/>
+          <w:tab w:val="left" w:pos="14656"/>
+        </w:tabs>
+        <w:rPr>
+          <w:rFonts w:ascii="Courier New" w:eastAsia="Times New Roman" w:hAnsi="Courier New" w:cs="Courier New"/>
+          <w:kern w:val="0"/>
+          <w:sz w:val="20"/>
+          <w:szCs w:val="20"/>
+          <w14:ligatures w14:val="none"/>
+        </w:rPr>
+      </w:pPr>
+      <w:r>
+        <w:rPr>
+          <w:rFonts w:ascii="Courier New" w:eastAsia="Times New Roman" w:hAnsi="Courier New" w:cs="Courier New"/>
+          <w:kern w:val="0"/>
+          <w:sz w:val="20"/>
+          <w:szCs w:val="20"/>
+          <w14:ligatures w14:val="none"/>
+        </w:rPr>
+        <w:t xml:space="preserve">  - Resilient `HttpServiceHelper` with Polly retry policies</w:t>
       </w:r>
     </w:p>
     <w:p>
@@ -882,68 +921,87 @@
           <w:szCs w:val="20"/>
           <w14:ligatures w14:val="none"/>
         </w:rPr>
-        <w:t>Repositories</w:t>
-      </w:r>
-    </w:p>
-    <w:p>
-      <w:pPr>
-        <w:tabs>
-          <w:tab w:val="left" w:pos="916"/>
-          <w:tab w:val="left" w:pos="1832"/>
-          <w:tab w:val="left" w:pos="2748"/>
-          <w:tab w:val="left" w:pos="3664"/>
-          <w:tab w:val="left" w:pos="4580"/>
-          <w:tab w:val="left" w:pos="5496"/>
-          <w:tab w:val="left" w:pos="6412"/>
-          <w:tab w:val="left" w:pos="7328"/>
-          <w:tab w:val="left" w:pos="8244"/>
-          <w:tab w:val="left" w:pos="9160"/>
-          <w:tab w:val="left" w:pos="10076"/>
-          <w:tab w:val="left" w:pos="10992"/>
-          <w:tab w:val="left" w:pos="11908"/>
-          <w:tab w:val="left" w:pos="12824"/>
-          <w:tab w:val="left" w:pos="13740"/>
-          <w:tab w:val="left" w:pos="14656"/>
-        </w:tabs>
-        <w:rPr>
-          <w:rFonts w:ascii="Courier New" w:eastAsia="Times New Roman" w:hAnsi="Courier New" w:cs="Courier New"/>
-          <w:kern w:val="0"/>
-          <w:sz w:val="20"/>
-          <w:szCs w:val="20"/>
-          <w14:ligatures w14:val="none"/>
-        </w:rPr>
-      </w:pPr>
-      <w:r>
-        <w:rPr>
-          <w:rFonts w:ascii="Courier New" w:eastAsia="Times New Roman" w:hAnsi="Courier New" w:cs="Courier New"/>
-          <w:kern w:val="0"/>
-          <w:sz w:val="20"/>
-          <w:szCs w:val="20"/>
-          <w14:ligatures w14:val="none"/>
-        </w:rPr>
-        <w:t xml:space="preserve">  - Generic repository pattern for EF Core and MongoDB</w:t>
-      </w:r>
-    </w:p>
-    <w:p>
-      <w:pPr>
-        <w:tabs>
-          <w:tab w:val="left" w:pos="916"/>
-          <w:tab w:val="left" w:pos="1832"/>
-          <w:tab w:val="left" w:pos="2748"/>
-          <w:tab w:val="left" w:pos="3664"/>
-          <w:tab w:val="left" w:pos="4580"/>
-          <w:tab w:val="left" w:pos="5496"/>
-          <w:tab w:val="left" w:pos="6412"/>
-          <w:tab w:val="left" w:pos="7328"/>
-          <w:tab w:val="left" w:pos="8244"/>
-          <w:tab w:val="left" w:pos="9160"/>
-          <w:tab w:val="left" w:pos="10076"/>
-          <w:tab w:val="left" w:pos="10992"/>
-          <w:tab w:val="left" w:pos="11908"/>
-          <w:tab w:val="left" w:pos="12824"/>
-          <w:tab w:val="left" w:pos="13740"/>
-          <w:tab w:val="left" w:pos="14656"/>
-        </w:tabs>
+        <w:t>Configuration</w:t>
+      </w:r>
+    </w:p>
+    <w:p>
+      <w:pPr>
+        <w:tabs>
+          <w:tab w:val="left" w:pos="916"/>
+          <w:tab w:val="left" w:pos="1832"/>
+          <w:tab w:val="left" w:pos="2748"/>
+          <w:tab w:val="left" w:pos="3664"/>
+          <w:tab w:val="left" w:pos="4580"/>
+          <w:tab w:val="left" w:pos="5496"/>
+          <w:tab w:val="left" w:pos="6412"/>
+          <w:tab w:val="left" w:pos="7328"/>
+          <w:tab w:val="left" w:pos="8244"/>
+          <w:tab w:val="left" w:pos="9160"/>
+          <w:tab w:val="left" w:pos="10076"/>
+          <w:tab w:val="left" w:pos="10992"/>
+          <w:tab w:val="left" w:pos="11908"/>
+          <w:tab w:val="left" w:pos="12824"/>
+          <w:tab w:val="left" w:pos="13740"/>
+          <w:tab w:val="left" w:pos="14656"/>
+        </w:tabs>
+        <w:rPr>
+          <w:rFonts w:ascii="Courier New" w:eastAsia="Times New Roman" w:hAnsi="Courier New" w:cs="Courier New"/>
+          <w:kern w:val="0"/>
+          <w:sz w:val="20"/>
+          <w:szCs w:val="20"/>
+          <w14:ligatures w14:val="none"/>
+        </w:rPr>
+      </w:pPr>
+      <w:r>
+        <w:rPr>
+          <w:rFonts w:ascii="Courier New" w:eastAsia="Times New Roman" w:hAnsi="Courier New" w:cs="Courier New"/>
+          <w:kern w:val="0"/>
+          <w:sz w:val="20"/>
+          <w:szCs w:val="20"/>
+          <w14:ligatures w14:val="none"/>
+        </w:rPr>
+        <w:t xml:space="preserve">  - Strongly-typed settings classes for each external dependency</w:t>
+      </w:r>
+    </w:p>
+    <w:p>
+      <w:pPr>
+        <w:tabs>
+          <w:tab w:val="left" w:pos="916"/>
+          <w:tab w:val="left" w:pos="1832"/>
+          <w:tab w:val="left" w:pos="2748"/>
+          <w:tab w:val="left" w:pos="3664"/>
+          <w:tab w:val="left" w:pos="4580"/>
+          <w:tab w:val="left" w:pos="5496"/>
+          <w:tab w:val="left" w:pos="6412"/>
+          <w:tab w:val="left" w:pos="7328"/>
+          <w:tab w:val="left" w:pos="8244"/>
+          <w:tab w:val="left" w:pos="9160"/>
+          <w:tab w:val="left" w:pos="10076"/>
+          <w:tab w:val="left" w:pos="10992"/>
+          <w:tab w:val="left" w:pos="11908"/>
+          <w:tab w:val="left" w:pos="12824"/>
+          <w:tab w:val="left" w:pos="13740"/>
+          <w:tab w:val="left" w:pos="14656"/>
+        </w:tabs>
+        <w:rPr>
+          <w:rFonts w:ascii="Courier New" w:eastAsia="Times New Roman" w:hAnsi="Courier New" w:cs="Courier New"/>
+          <w:kern w:val="0"/>
+          <w:sz w:val="20"/>
+          <w:szCs w:val="20"/>
+          <w14:ligatures w14:val="none"/>
+        </w:rPr>
+      </w:pPr>
+      <w:r>
+        <w:rPr>
+          <w:rFonts w:ascii="Courier New" w:eastAsia="Times New Roman" w:hAnsi="Courier New" w:cs="Courier New"/>
+          <w:kern w:val="0"/>
+          <w:sz w:val="20"/>
+          <w:szCs w:val="20"/>
+          <w14:ligatures w14:val="none"/>
+        </w:rPr>
+        <w:t xml:space="preserve">- </w:t>
+      </w:r>
+      <w:r>
         <w:rPr>
           <w:rFonts w:ascii="Courier New" w:eastAsia="Times New Roman" w:hAnsi="Courier New" w:cs="Courier New"/>
           <w:b/>
@@ -953,18 +1011,68 @@
           <w:szCs w:val="20"/>
           <w14:ligatures w14:val="none"/>
         </w:rPr>
-      </w:pPr>
-      <w:r>
-        <w:rPr>
-          <w:rFonts w:ascii="Courier New" w:eastAsia="Times New Roman" w:hAnsi="Courier New" w:cs="Courier New"/>
-          <w:kern w:val="0"/>
-          <w:sz w:val="20"/>
-          <w:szCs w:val="20"/>
-          <w14:ligatures w14:val="none"/>
-        </w:rPr>
-        <w:t xml:space="preserve">- </w:t>
-      </w:r>
-      <w:r>
+        <w:t>Repositories</w:t>
+      </w:r>
+    </w:p>
+    <w:p>
+      <w:pPr>
+        <w:tabs>
+          <w:tab w:val="left" w:pos="916"/>
+          <w:tab w:val="left" w:pos="1832"/>
+          <w:tab w:val="left" w:pos="2748"/>
+          <w:tab w:val="left" w:pos="3664"/>
+          <w:tab w:val="left" w:pos="4580"/>
+          <w:tab w:val="left" w:pos="5496"/>
+          <w:tab w:val="left" w:pos="6412"/>
+          <w:tab w:val="left" w:pos="7328"/>
+          <w:tab w:val="left" w:pos="8244"/>
+          <w:tab w:val="left" w:pos="9160"/>
+          <w:tab w:val="left" w:pos="10076"/>
+          <w:tab w:val="left" w:pos="10992"/>
+          <w:tab w:val="left" w:pos="11908"/>
+          <w:tab w:val="left" w:pos="12824"/>
+          <w:tab w:val="left" w:pos="13740"/>
+          <w:tab w:val="left" w:pos="14656"/>
+        </w:tabs>
+        <w:rPr>
+          <w:rFonts w:ascii="Courier New" w:eastAsia="Times New Roman" w:hAnsi="Courier New" w:cs="Courier New"/>
+          <w:kern w:val="0"/>
+          <w:sz w:val="20"/>
+          <w:szCs w:val="20"/>
+          <w14:ligatures w14:val="none"/>
+        </w:rPr>
+      </w:pPr>
+      <w:r>
+        <w:rPr>
+          <w:rFonts w:ascii="Courier New" w:eastAsia="Times New Roman" w:hAnsi="Courier New" w:cs="Courier New"/>
+          <w:kern w:val="0"/>
+          <w:sz w:val="20"/>
+          <w:szCs w:val="20"/>
+          <w14:ligatures w14:val="none"/>
+        </w:rPr>
+        <w:t xml:space="preserve">  - Generic repository pattern for EF Core and MongoDB</w:t>
+      </w:r>
+    </w:p>
+    <w:p>
+      <w:pPr>
+        <w:tabs>
+          <w:tab w:val="left" w:pos="916"/>
+          <w:tab w:val="left" w:pos="1832"/>
+          <w:tab w:val="left" w:pos="2748"/>
+          <w:tab w:val="left" w:pos="3664"/>
+          <w:tab w:val="left" w:pos="4580"/>
+          <w:tab w:val="left" w:pos="5496"/>
+          <w:tab w:val="left" w:pos="6412"/>
+          <w:tab w:val="left" w:pos="7328"/>
+          <w:tab w:val="left" w:pos="8244"/>
+          <w:tab w:val="left" w:pos="9160"/>
+          <w:tab w:val="left" w:pos="10076"/>
+          <w:tab w:val="left" w:pos="10992"/>
+          <w:tab w:val="left" w:pos="11908"/>
+          <w:tab w:val="left" w:pos="12824"/>
+          <w:tab w:val="left" w:pos="13740"/>
+          <w:tab w:val="left" w:pos="14656"/>
+        </w:tabs>
         <w:rPr>
           <w:rFonts w:ascii="Courier New" w:eastAsia="Times New Roman" w:hAnsi="Courier New" w:cs="Courier New"/>
           <w:b/>
@@ -974,37 +1082,17 @@
           <w:szCs w:val="20"/>
           <w14:ligatures w14:val="none"/>
         </w:rPr>
-        <w:t>Unified Responses</w:t>
-      </w:r>
-    </w:p>
-    <w:p>
-      <w:pPr>
-        <w:tabs>
-          <w:tab w:val="left" w:pos="916"/>
-          <w:tab w:val="left" w:pos="1832"/>
-          <w:tab w:val="left" w:pos="2748"/>
-          <w:tab w:val="left" w:pos="3664"/>
-          <w:tab w:val="left" w:pos="4580"/>
-          <w:tab w:val="left" w:pos="5496"/>
-          <w:tab w:val="left" w:pos="6412"/>
-          <w:tab w:val="left" w:pos="7328"/>
-          <w:tab w:val="left" w:pos="8244"/>
-          <w:tab w:val="left" w:pos="9160"/>
-          <w:tab w:val="left" w:pos="10076"/>
-          <w:tab w:val="left" w:pos="10992"/>
-          <w:tab w:val="left" w:pos="11908"/>
-          <w:tab w:val="left" w:pos="12824"/>
-          <w:tab w:val="left" w:pos="13740"/>
-          <w:tab w:val="left" w:pos="14656"/>
-        </w:tabs>
-        <w:rPr>
-          <w:rFonts w:ascii="Courier New" w:eastAsia="Times New Roman" w:hAnsi="Courier New" w:cs="Courier New"/>
-          <w:kern w:val="0"/>
-          <w:sz w:val="20"/>
-          <w:szCs w:val="20"/>
-          <w14:ligatures w14:val="none"/>
-        </w:rPr>
-      </w:pPr>
+      </w:pPr>
+      <w:r>
+        <w:rPr>
+          <w:rFonts w:ascii="Courier New" w:eastAsia="Times New Roman" w:hAnsi="Courier New" w:cs="Courier New"/>
+          <w:kern w:val="0"/>
+          <w:sz w:val="20"/>
+          <w:szCs w:val="20"/>
+          <w14:ligatures w14:val="none"/>
+        </w:rPr>
+        <w:t xml:space="preserve">- </w:t>
+      </w:r>
       <w:r>
         <w:rPr>
           <w:rFonts w:ascii="Courier New" w:eastAsia="Times New Roman" w:hAnsi="Courier New" w:cs="Courier New"/>
@@ -1013,6 +1101,47 @@
           <w:kern w:val="0"/>
           <w:sz w:val="20"/>
           <w:szCs w:val="20"/>
+          <w14:ligatures w14:val="none"/>
+        </w:rPr>
+        <w:t>Unified Responses</w:t>
+      </w:r>
+    </w:p>
+    <w:p>
+      <w:pPr>
+        <w:tabs>
+          <w:tab w:val="left" w:pos="916"/>
+          <w:tab w:val="left" w:pos="1832"/>
+          <w:tab w:val="left" w:pos="2748"/>
+          <w:tab w:val="left" w:pos="3664"/>
+          <w:tab w:val="left" w:pos="4580"/>
+          <w:tab w:val="left" w:pos="5496"/>
+          <w:tab w:val="left" w:pos="6412"/>
+          <w:tab w:val="left" w:pos="7328"/>
+          <w:tab w:val="left" w:pos="8244"/>
+          <w:tab w:val="left" w:pos="9160"/>
+          <w:tab w:val="left" w:pos="10076"/>
+          <w:tab w:val="left" w:pos="10992"/>
+          <w:tab w:val="left" w:pos="11908"/>
+          <w:tab w:val="left" w:pos="12824"/>
+          <w:tab w:val="left" w:pos="13740"/>
+          <w:tab w:val="left" w:pos="14656"/>
+        </w:tabs>
+        <w:rPr>
+          <w:rFonts w:ascii="Courier New" w:eastAsia="Times New Roman" w:hAnsi="Courier New" w:cs="Courier New"/>
+          <w:kern w:val="0"/>
+          <w:sz w:val="20"/>
+          <w:szCs w:val="20"/>
+          <w14:ligatures w14:val="none"/>
+        </w:rPr>
+      </w:pPr>
+      <w:r>
+        <w:rPr>
+          <w:rFonts w:ascii="Courier New" w:eastAsia="Times New Roman" w:hAnsi="Courier New" w:cs="Courier New"/>
+          <w:b/>
+          <w:bCs/>
+          <w:kern w:val="0"/>
+          <w:sz w:val="20"/>
+          <w:szCs w:val="20"/>
           <w:lang w:val="en-GB"/>
           <w14:ligatures w14:val="none"/>
         </w:rPr>
@@ -1066,88 +1195,46 @@
           <w:szCs w:val="20"/>
           <w14:ligatures w14:val="none"/>
         </w:rPr>
-        <w:t xml:space="preserve"> for consistent success/failure handling with HTTP </w:t>
-      </w:r>
-      <w:proofErr w:type="gramStart"/>
-      <w:r>
-        <w:rPr>
-          <w:rFonts w:ascii="Courier New" w:eastAsia="Times New Roman" w:hAnsi="Courier New" w:cs="Courier New"/>
-          <w:kern w:val="0"/>
-          <w:sz w:val="20"/>
-          <w:szCs w:val="20"/>
-          <w14:ligatures w14:val="none"/>
-        </w:rPr>
-        <w:t xml:space="preserve">status </w:t>
-      </w:r>
-      <w:r>
-        <w:rPr>
-          <w:rFonts w:ascii="Courier New" w:eastAsia="Times New Roman" w:hAnsi="Courier New" w:cs="Courier New"/>
-          <w:kern w:val="0"/>
-          <w:sz w:val="20"/>
-          <w:szCs w:val="20"/>
-          <w14:ligatures w14:val="none"/>
-        </w:rPr>
-        <w:t xml:space="preserve"> </w:t>
-      </w:r>
-      <w:r>
-        <w:rPr>
-          <w:rFonts w:ascii="Courier New" w:eastAsia="Times New Roman" w:hAnsi="Courier New" w:cs="Courier New"/>
-          <w:kern w:val="0"/>
-          <w:sz w:val="20"/>
-          <w:szCs w:val="20"/>
-          <w14:ligatures w14:val="none"/>
-        </w:rPr>
-        <w:t>codes</w:t>
-      </w:r>
-      <w:proofErr w:type="gramEnd"/>
-    </w:p>
-    <w:p>
-      <w:pPr>
-        <w:tabs>
-          <w:tab w:val="left" w:pos="916"/>
-          <w:tab w:val="left" w:pos="1832"/>
-          <w:tab w:val="left" w:pos="2748"/>
-          <w:tab w:val="left" w:pos="3664"/>
-          <w:tab w:val="left" w:pos="4580"/>
-          <w:tab w:val="left" w:pos="5496"/>
-          <w:tab w:val="left" w:pos="6412"/>
-          <w:tab w:val="left" w:pos="7328"/>
-          <w:tab w:val="left" w:pos="8244"/>
-          <w:tab w:val="left" w:pos="9160"/>
-          <w:tab w:val="left" w:pos="10076"/>
-          <w:tab w:val="left" w:pos="10992"/>
-          <w:tab w:val="left" w:pos="11908"/>
-          <w:tab w:val="left" w:pos="12824"/>
-          <w:tab w:val="left" w:pos="13740"/>
-          <w:tab w:val="left" w:pos="14656"/>
-        </w:tabs>
-        <w:rPr>
-          <w:rFonts w:ascii="Courier New" w:eastAsia="Times New Roman" w:hAnsi="Courier New" w:cs="Courier New"/>
-          <w:kern w:val="0"/>
-          <w:sz w:val="20"/>
-          <w:szCs w:val="20"/>
-          <w14:ligatures w14:val="none"/>
-        </w:rPr>
-      </w:pPr>
-      <w:r>
-        <w:rPr>
-          <w:rFonts w:ascii="Courier New" w:eastAsia="Times New Roman" w:hAnsi="Courier New" w:cs="Courier New"/>
-          <w:kern w:val="0"/>
-          <w:sz w:val="20"/>
-          <w:szCs w:val="20"/>
-          <w14:ligatures w14:val="none"/>
-        </w:rPr>
-        <w:t xml:space="preserve">  - </w:t>
-      </w:r>
-      <w:r>
-        <w:rPr>
-          <w:rFonts w:ascii="Courier New" w:eastAsia="Times New Roman" w:hAnsi="Courier New" w:cs="Courier New"/>
-          <w:kern w:val="0"/>
-          <w:sz w:val="20"/>
-          <w:szCs w:val="20"/>
-          <w14:ligatures w14:val="none"/>
-        </w:rPr>
-        <w:t>MessageErrorType enum aligned with standard HTTP response categories (200 OK, 400 Bad Request, 404 Not Found, 409 Conflict, 500 Internal Server Error, 204 No Content)</w:t>
+        <w:t xml:space="preserve"> for consistent success/failure handling with HTTP status  codes</w:t>
+      </w:r>
+    </w:p>
+    <w:p>
+      <w:pPr>
+        <w:tabs>
+          <w:tab w:val="left" w:pos="916"/>
+          <w:tab w:val="left" w:pos="1832"/>
+          <w:tab w:val="left" w:pos="2748"/>
+          <w:tab w:val="left" w:pos="3664"/>
+          <w:tab w:val="left" w:pos="4580"/>
+          <w:tab w:val="left" w:pos="5496"/>
+          <w:tab w:val="left" w:pos="6412"/>
+          <w:tab w:val="left" w:pos="7328"/>
+          <w:tab w:val="left" w:pos="8244"/>
+          <w:tab w:val="left" w:pos="9160"/>
+          <w:tab w:val="left" w:pos="10076"/>
+          <w:tab w:val="left" w:pos="10992"/>
+          <w:tab w:val="left" w:pos="11908"/>
+          <w:tab w:val="left" w:pos="12824"/>
+          <w:tab w:val="left" w:pos="13740"/>
+          <w:tab w:val="left" w:pos="14656"/>
+        </w:tabs>
+        <w:rPr>
+          <w:rFonts w:ascii="Courier New" w:eastAsia="Times New Roman" w:hAnsi="Courier New" w:cs="Courier New"/>
+          <w:kern w:val="0"/>
+          <w:sz w:val="20"/>
+          <w:szCs w:val="20"/>
+          <w14:ligatures w14:val="none"/>
+        </w:rPr>
+      </w:pPr>
+      <w:r>
+        <w:rPr>
+          <w:rFonts w:ascii="Courier New" w:eastAsia="Times New Roman" w:hAnsi="Courier New" w:cs="Courier New"/>
+          <w:kern w:val="0"/>
+          <w:sz w:val="20"/>
+          <w:szCs w:val="20"/>
+          <w14:ligatures w14:val="none"/>
+        </w:rPr>
+        <w:t xml:space="preserve">  - MessageErrorType enum aligned with standard HTTP response categories (200 OK, 400 Bad Request, 404 Not Found, 409 Conflict, 500 Internal Server Error, 204 No Content)</w:t>
       </w:r>
     </w:p>
     <w:p>
@@ -1650,6 +1737,7 @@
           <w:kern w:val="0"/>
           <w14:ligatures w14:val="none"/>
         </w:rPr>
+        <w:lastRenderedPageBreak/>
         <w:t xml:space="preserve">Add the required settings to your </w:t>
       </w:r>
       <w:r>
@@ -1746,7 +1834,6 @@
           <w:szCs w:val="20"/>
           <w14:ligatures w14:val="none"/>
         </w:rPr>
-        <w:lastRenderedPageBreak/>
         <w:t xml:space="preserve">  "ServiceSettings": {</w:t>
       </w:r>
     </w:p>
@@ -2788,12 +2875,12 @@
         <w:spacing w:before="100" w:beforeAutospacing="1" w:after="100" w:afterAutospacing="1"/>
         <w:outlineLvl w:val="2"/>
         <w:rPr>
-          <w:rFonts w:ascii="Times New Roman" w:eastAsia="Times New Roman" w:hAnsi="Times New Roman" w:cs="Times New Roman"/>
+          <w:rFonts w:ascii="Courier New" w:eastAsia="Times New Roman" w:hAnsi="Courier New" w:cs="Courier New"/>
           <w:b/>
           <w:bCs/>
           <w:kern w:val="0"/>
-          <w:sz w:val="27"/>
-          <w:szCs w:val="27"/>
+          <w:sz w:val="20"/>
+          <w:szCs w:val="20"/>
           <w14:ligatures w14:val="none"/>
         </w:rPr>
       </w:pPr>
@@ -3420,6 +3507,7 @@
           <w:szCs w:val="20"/>
           <w14:ligatures w14:val="none"/>
         </w:rPr>
+        <w:lastRenderedPageBreak/>
         <w:t>private readonly HttpServiceHelper _http;</w:t>
       </w:r>
     </w:p>
@@ -3527,7 +3615,6 @@
           <w:szCs w:val="20"/>
           <w14:ligatures w14:val="none"/>
         </w:rPr>
-        <w:lastRenderedPageBreak/>
         <w:t>{</w:t>
       </w:r>
     </w:p>

</xml_diff>